<commit_message>
Added the instructions to the OpenSesame.
</commit_message>
<xml_diff>
--- a/Experiment/ExperimentInstructions_draft.docx
+++ b/Experiment/ExperimentInstructions_draft.docx
@@ -5,18 +5,58 @@
     <w:p>
       <w:pPr>
         <w:pStyle w:val="Title"/>
-      </w:pPr>
-      <w:r>
+        <w:rPr>
+          <w:lang w:val="en-GB"/>
+        </w:rPr>
+      </w:pPr>
+      <w:r>
+        <w:rPr>
+          <w:lang w:val="en-GB"/>
+        </w:rPr>
         <w:t>In-experiment instructions</w:t>
       </w:r>
     </w:p>
     <w:p>
       <w:pPr>
         <w:pStyle w:val="NoSpacing"/>
-      </w:pPr>
-      <w:r>
-        <w:t>Welcome!</w:t>
-      </w:r>
+        <w:rPr>
+          <w:lang w:val="en-GB"/>
+        </w:rPr>
+      </w:pPr>
+      <w:r>
+        <w:rPr>
+          <w:lang w:val="en-GB"/>
+        </w:rPr>
+        <w:t>Welcome</w:t>
+      </w:r>
+      <w:r>
+        <w:rPr>
+          <w:lang w:val="en-GB"/>
+        </w:rPr>
+        <w:t xml:space="preserve"> to the Human-Robot Interaction experiment!</w:t>
+      </w:r>
+    </w:p>
+    <w:p>
+      <w:pPr>
+        <w:pStyle w:val="NoSpacing"/>
+        <w:rPr>
+          <w:lang w:val="en-GB"/>
+        </w:rPr>
+      </w:pPr>
+      <w:r>
+        <w:rPr>
+          <w:lang w:val="en-GB"/>
+        </w:rPr>
+        <w:t>Press any key to continue.</w:t>
+      </w:r>
+    </w:p>
+    <w:p>
+      <w:pPr>
+        <w:pStyle w:val="NoSpacing"/>
+        <w:rPr>
+          <w:lang w:val="en-GB"/>
+        </w:rPr>
+      </w:pPr>
     </w:p>
     <w:p>
       <w:pPr>
@@ -127,7 +167,25 @@
         <w:rPr>
           <w:lang w:val="en-GB"/>
         </w:rPr>
-        <w:t>s, but some data will be recorded. Video and sound data are never stored. For more information about the goal of the experiment and about privacy, read the information letter or ask the experimenter. You can always call for the experimenter if you have any questions.</w:t>
+        <w:t>s, but some data will be recorded. Video and sound data are never stored</w:t>
+      </w:r>
+      <w:r>
+        <w:rPr>
+          <w:lang w:val="en-GB"/>
+        </w:rPr>
+        <w:t>. More</w:t>
+      </w:r>
+      <w:r>
+        <w:rPr>
+          <w:lang w:val="en-GB"/>
+        </w:rPr>
+        <w:t xml:space="preserve"> information about the goal of the experiment and about privacy can be found in the information letter.</w:t>
+      </w:r>
+      <w:r>
+        <w:rPr>
+          <w:lang w:val="en-GB"/>
+        </w:rPr>
+        <w:t xml:space="preserve"> You can always call for the experimenter if you have any questions.</w:t>
       </w:r>
     </w:p>
     <w:p>
@@ -147,7 +205,13 @@
         <w:rPr>
           <w:lang w:val="en-GB"/>
         </w:rPr>
-        <w:t xml:space="preserve"> spacebar to proceed.</w:t>
+        <w:t xml:space="preserve"> </w:t>
+      </w:r>
+      <w:r>
+        <w:rPr>
+          <w:lang w:val="en-GB"/>
+        </w:rPr>
+        <w:t>any key to continue.</w:t>
       </w:r>
     </w:p>
     <w:p>
@@ -269,6 +333,295 @@
           <w:lang w:val="en-GB"/>
         </w:rPr>
       </w:pPr>
+    </w:p>
+    <w:p>
+      <w:pPr>
+        <w:pStyle w:val="NoSpacing"/>
+        <w:rPr>
+          <w:lang w:val="en-GB"/>
+        </w:rPr>
+      </w:pPr>
+      <w:r>
+        <w:rPr>
+          <w:lang w:val="en-GB"/>
+        </w:rPr>
+        <w:t xml:space="preserve">In summary: </w:t>
+      </w:r>
+      <w:r>
+        <w:rPr>
+          <w:lang w:val="en-GB"/>
+        </w:rPr>
+        <w:t>execute the gestures in the correct order, to make the robot dance. The order is indicated with numbers: 1, 2, 3, 4.</w:t>
+      </w:r>
+    </w:p>
+    <w:p>
+      <w:pPr>
+        <w:pStyle w:val="NoSpacing"/>
+        <w:rPr>
+          <w:lang w:val="en-GB"/>
+        </w:rPr>
+      </w:pPr>
+      <w:r>
+        <w:rPr>
+          <w:lang w:val="en-GB"/>
+        </w:rPr>
+        <w:t>Press spacebar to start the 3 practice trials.</w:t>
+      </w:r>
+    </w:p>
+    <w:p>
+      <w:pPr>
+        <w:pStyle w:val="NoSpacing"/>
+        <w:rPr>
+          <w:lang w:val="en-GB"/>
+        </w:rPr>
+      </w:pPr>
+    </w:p>
+    <w:p>
+      <w:pPr>
+        <w:pStyle w:val="NoSpacing"/>
+        <w:rPr>
+          <w:lang w:val="en-GB"/>
+        </w:rPr>
+      </w:pPr>
+      <w:r>
+        <w:rPr>
+          <w:lang w:val="en-GB"/>
+        </w:rPr>
+        <w:t>Gestures: experiment</w:t>
+      </w:r>
+    </w:p>
+    <w:p>
+      <w:pPr>
+        <w:pStyle w:val="NoSpacing"/>
+        <w:rPr>
+          <w:lang w:val="en-GB"/>
+        </w:rPr>
+      </w:pPr>
+      <w:r>
+        <w:rPr>
+          <w:lang w:val="en-GB"/>
+        </w:rPr>
+        <w:t xml:space="preserve">Now the experimental trials start. They are the same as the </w:t>
+      </w:r>
+      <w:r>
+        <w:rPr>
+          <w:lang w:val="en-GB"/>
+        </w:rPr>
+        <w:t>practice trials.</w:t>
+      </w:r>
+    </w:p>
+    <w:p>
+      <w:pPr>
+        <w:pStyle w:val="NoSpacing"/>
+        <w:rPr>
+          <w:lang w:val="en-GB"/>
+        </w:rPr>
+      </w:pPr>
+      <w:r>
+        <w:rPr>
+          <w:lang w:val="en-GB"/>
+        </w:rPr>
+        <w:t>So, execute the gestures in the correct order, to make the robot dance. The order is indicated with numbers: 1, 2, 3, 4.</w:t>
+      </w:r>
+    </w:p>
+    <w:p>
+      <w:pPr>
+        <w:pStyle w:val="NoSpacing"/>
+        <w:rPr>
+          <w:lang w:val="en-GB"/>
+        </w:rPr>
+      </w:pPr>
+      <w:r>
+        <w:rPr>
+          <w:lang w:val="en-GB"/>
+        </w:rPr>
+        <w:t>Press spacebar to start the 6 experimental trials.</w:t>
+      </w:r>
+    </w:p>
+    <w:p>
+      <w:pPr>
+        <w:pStyle w:val="NoSpacing"/>
+        <w:rPr>
+          <w:lang w:val="en-GB"/>
+        </w:rPr>
+      </w:pPr>
+    </w:p>
+    <w:p>
+      <w:pPr>
+        <w:pStyle w:val="NoSpacing"/>
+        <w:rPr>
+          <w:lang w:val="en-GB"/>
+        </w:rPr>
+      </w:pPr>
+      <w:r>
+        <w:rPr>
+          <w:lang w:val="en-GB"/>
+        </w:rPr>
+        <w:t>End of block 1</w:t>
+      </w:r>
+    </w:p>
+    <w:p>
+      <w:pPr>
+        <w:pStyle w:val="NoSpacing"/>
+        <w:rPr>
+          <w:lang w:val="en-GB"/>
+        </w:rPr>
+      </w:pPr>
+      <w:r>
+        <w:rPr>
+          <w:lang w:val="en-GB"/>
+        </w:rPr>
+        <w:t>Well done!</w:t>
+      </w:r>
+    </w:p>
+    <w:p>
+      <w:pPr>
+        <w:pStyle w:val="NoSpacing"/>
+        <w:rPr>
+          <w:lang w:val="en-GB"/>
+        </w:rPr>
+      </w:pPr>
+      <w:r>
+        <w:rPr>
+          <w:lang w:val="en-GB"/>
+        </w:rPr>
+        <w:t>You can take a break now. You can continue with the second block whenever you are ready.</w:t>
+      </w:r>
+    </w:p>
+    <w:p>
+      <w:pPr>
+        <w:pStyle w:val="NoSpacing"/>
+        <w:rPr>
+          <w:lang w:val="en-GB"/>
+        </w:rPr>
+      </w:pPr>
+      <w:r>
+        <w:rPr>
+          <w:lang w:val="en-GB"/>
+        </w:rPr>
+        <w:t>Press spacebar to start with block 2.</w:t>
+      </w:r>
+    </w:p>
+    <w:p>
+      <w:pPr>
+        <w:pStyle w:val="NoSpacing"/>
+        <w:rPr>
+          <w:lang w:val="en-GB"/>
+        </w:rPr>
+      </w:pPr>
+    </w:p>
+    <w:p>
+      <w:pPr>
+        <w:pStyle w:val="NoSpacing"/>
+        <w:rPr>
+          <w:lang w:val="en-GB"/>
+        </w:rPr>
+      </w:pPr>
+      <w:r>
+        <w:rPr>
+          <w:lang w:val="en-GB"/>
+        </w:rPr>
+        <w:t>Block 2: Voice</w:t>
+      </w:r>
+    </w:p>
+    <w:p>
+      <w:pPr>
+        <w:pStyle w:val="NoSpacing"/>
+        <w:rPr>
+          <w:lang w:val="en-GB"/>
+        </w:rPr>
+      </w:pPr>
+      <w:r>
+        <w:rPr>
+          <w:lang w:val="en-GB"/>
+        </w:rPr>
+        <w:t>In this block, you will instruct the robot about dance moves via vocal commands. There are six speech commands. Every command stands for one dance move. You can read the vocal commands and the names of their respective dance moves here:</w:t>
+      </w:r>
+    </w:p>
+    <w:p>
+      <w:pPr>
+        <w:pStyle w:val="NoSpacing"/>
+        <w:rPr>
+          <w:lang w:val="en-GB"/>
+        </w:rPr>
+      </w:pPr>
+      <w:r>
+        <w:rPr>
+          <w:lang w:val="en-GB"/>
+        </w:rPr>
+        <w:t>[</w:t>
+      </w:r>
+      <w:proofErr w:type="spellStart"/>
+      <w:r>
+        <w:rPr>
+          <w:lang w:val="en-GB"/>
+        </w:rPr>
+        <w:t>keyphrases</w:t>
+      </w:r>
+      <w:proofErr w:type="spellEnd"/>
+      <w:r>
+        <w:rPr>
+          <w:lang w:val="en-GB"/>
+        </w:rPr>
+        <w:t xml:space="preserve"> and their short name]</w:t>
+      </w:r>
+    </w:p>
+    <w:p>
+      <w:pPr>
+        <w:pStyle w:val="NoSpacing"/>
+        <w:rPr>
+          <w:lang w:val="en-GB"/>
+        </w:rPr>
+      </w:pPr>
+      <w:r>
+        <w:rPr>
+          <w:lang w:val="en-GB"/>
+        </w:rPr>
+        <w:t xml:space="preserve">In every trial, the goal is to make the robot perform four dance moves. Four out of six dance moves will have a number under them. You should start with number 1 and end with number 4. So, the </w:t>
+      </w:r>
+      <w:r>
+        <w:rPr>
+          <w:lang w:val="en-GB"/>
+        </w:rPr>
+        <w:lastRenderedPageBreak/>
+        <w:t>order of moves is: 1, 2, 3, 4. If you give the wrong command, the robot will perform the move, but your progress will not be reset.</w:t>
+      </w:r>
+    </w:p>
+    <w:p>
+      <w:pPr>
+        <w:pStyle w:val="NoSpacing"/>
+        <w:rPr>
+          <w:lang w:val="en-GB"/>
+        </w:rPr>
+      </w:pPr>
+      <w:r>
+        <w:rPr>
+          <w:lang w:val="en-GB"/>
+        </w:rPr>
+        <w:t>You can say a command when the [ear] is on the right side of the screen. When there is no [ear], your voice is not listened to and any vocal commands you give will not be registered.</w:t>
+      </w:r>
+    </w:p>
+    <w:p>
+      <w:pPr>
+        <w:pStyle w:val="NoSpacing"/>
+        <w:rPr>
+          <w:lang w:val="en-GB"/>
+        </w:rPr>
+      </w:pPr>
+      <w:r>
+        <w:rPr>
+          <w:lang w:val="en-GB"/>
+        </w:rPr>
+        <w:t>First there are three test trials. These trials are not recorded.</w:t>
+      </w:r>
+    </w:p>
+    <w:p>
+      <w:pPr>
+        <w:pStyle w:val="NoSpacing"/>
+        <w:rPr>
+          <w:lang w:val="en-GB"/>
+        </w:rPr>
+      </w:pPr>
       <w:r>
         <w:rPr>
           <w:lang w:val="en-GB"/>
@@ -295,27 +648,21 @@
         <w:rPr>
           <w:lang w:val="en-GB"/>
         </w:rPr>
-        <w:t>Gestures: practice</w:t>
-      </w:r>
-    </w:p>
-    <w:p>
-      <w:pPr>
-        <w:pStyle w:val="NoSpacing"/>
-        <w:rPr>
-          <w:lang w:val="en-GB"/>
-        </w:rPr>
-      </w:pPr>
-      <w:r>
-        <w:rPr>
-          <w:lang w:val="en-GB"/>
-        </w:rPr>
-        <w:t xml:space="preserve">In summary: </w:t>
-      </w:r>
-      <w:r>
-        <w:rPr>
-          <w:lang w:val="en-GB"/>
-        </w:rPr>
-        <w:t>execute the gestures in the correct order, to make the robot dance. The order is indicated with numbers: 1, 2, 3, 4.</w:t>
+        <w:t>Voice: practice</w:t>
+      </w:r>
+    </w:p>
+    <w:p>
+      <w:pPr>
+        <w:pStyle w:val="NoSpacing"/>
+        <w:rPr>
+          <w:lang w:val="en-GB"/>
+        </w:rPr>
+      </w:pPr>
+      <w:r>
+        <w:rPr>
+          <w:lang w:val="en-GB"/>
+        </w:rPr>
+        <w:t>In summary: say the commands in the correct order, to make the robot dance. The order is indicated with numbers: 1, 2, 3, 4.</w:t>
       </w:r>
     </w:p>
     <w:p>
@@ -351,47 +698,35 @@
         <w:rPr>
           <w:lang w:val="en-GB"/>
         </w:rPr>
-        <w:t>Gestures: experiment</w:t>
-      </w:r>
-    </w:p>
-    <w:p>
-      <w:pPr>
-        <w:pStyle w:val="NoSpacing"/>
-        <w:rPr>
-          <w:lang w:val="en-GB"/>
-        </w:rPr>
-      </w:pPr>
-      <w:r>
-        <w:rPr>
-          <w:lang w:val="en-GB"/>
-        </w:rPr>
-        <w:t xml:space="preserve">Now the experimental trials start. They are the same as the </w:t>
-      </w:r>
-      <w:r>
-        <w:rPr>
-          <w:lang w:val="en-GB"/>
-        </w:rPr>
-        <w:t>practice trials.</w:t>
-      </w:r>
-    </w:p>
-    <w:p>
-      <w:pPr>
-        <w:pStyle w:val="NoSpacing"/>
-        <w:rPr>
-          <w:lang w:val="en-GB"/>
-        </w:rPr>
-      </w:pPr>
-      <w:r>
-        <w:rPr>
-          <w:lang w:val="en-GB"/>
-        </w:rPr>
-        <w:t xml:space="preserve">So, </w:t>
-      </w:r>
-      <w:r>
-        <w:rPr>
-          <w:lang w:val="en-GB"/>
-        </w:rPr>
-        <w:t>execute the gestures in the correct order, to make the robot dance. The order is indicated with numbers: 1, 2, 3, 4.</w:t>
+        <w:t>Voice: experiment</w:t>
+      </w:r>
+    </w:p>
+    <w:p>
+      <w:pPr>
+        <w:pStyle w:val="NoSpacing"/>
+        <w:rPr>
+          <w:lang w:val="en-GB"/>
+        </w:rPr>
+      </w:pPr>
+      <w:r>
+        <w:rPr>
+          <w:lang w:val="en-GB"/>
+        </w:rPr>
+        <w:t>Now the experimental trials start. They are the same as the practice trials.</w:t>
+      </w:r>
+    </w:p>
+    <w:p>
+      <w:pPr>
+        <w:pStyle w:val="NoSpacing"/>
+        <w:rPr>
+          <w:lang w:val="en-GB"/>
+        </w:rPr>
+      </w:pPr>
+      <w:r>
+        <w:rPr>
+          <w:lang w:val="en-GB"/>
+        </w:rPr>
+        <w:t>So, say the commands in the correct order, to make the robot dance. The order is indicated with numbers: 1, 2, 3, 4.</w:t>
       </w:r>
     </w:p>
     <w:p>
@@ -455,451 +790,16 @@
         <w:rPr>
           <w:lang w:val="en-GB"/>
         </w:rPr>
-        <w:t>You can take a break now. You can continue with the second block whenever you are ready.</w:t>
-      </w:r>
-    </w:p>
-    <w:p>
-      <w:pPr>
-        <w:pStyle w:val="NoSpacing"/>
-        <w:rPr>
-          <w:lang w:val="en-GB"/>
-        </w:rPr>
-      </w:pPr>
-      <w:r>
-        <w:rPr>
-          <w:lang w:val="en-GB"/>
-        </w:rPr>
-        <w:t>Press spacebar to start with block 2.</w:t>
-      </w:r>
-    </w:p>
-    <w:p>
-      <w:pPr>
-        <w:pStyle w:val="NoSpacing"/>
-        <w:rPr>
-          <w:lang w:val="en-GB"/>
-        </w:rPr>
-      </w:pPr>
-    </w:p>
-    <w:p>
-      <w:pPr>
-        <w:pStyle w:val="NoSpacing"/>
-        <w:rPr>
-          <w:lang w:val="en-GB"/>
-        </w:rPr>
-      </w:pPr>
-      <w:r>
-        <w:rPr>
-          <w:lang w:val="en-GB"/>
-        </w:rPr>
-        <w:t xml:space="preserve">Block </w:t>
-      </w:r>
-      <w:r>
-        <w:rPr>
-          <w:lang w:val="en-GB"/>
-        </w:rPr>
-        <w:t>2</w:t>
-      </w:r>
-      <w:r>
-        <w:rPr>
-          <w:lang w:val="en-GB"/>
-        </w:rPr>
-        <w:t>:</w:t>
-      </w:r>
-      <w:r>
-        <w:rPr>
-          <w:lang w:val="en-GB"/>
-        </w:rPr>
-        <w:t xml:space="preserve"> Voice</w:t>
-      </w:r>
-    </w:p>
-    <w:p>
-      <w:pPr>
-        <w:pStyle w:val="NoSpacing"/>
-        <w:rPr>
-          <w:lang w:val="en-GB"/>
-        </w:rPr>
-      </w:pPr>
-      <w:r>
-        <w:rPr>
-          <w:lang w:val="en-GB"/>
-        </w:rPr>
-        <w:t xml:space="preserve">In this block, you will instruct the robot about dance moves via </w:t>
-      </w:r>
-      <w:r>
-        <w:rPr>
-          <w:lang w:val="en-GB"/>
-        </w:rPr>
-        <w:t>vocal</w:t>
-      </w:r>
-      <w:r>
-        <w:rPr>
-          <w:lang w:val="en-GB"/>
-        </w:rPr>
-        <w:t xml:space="preserve"> commands. There are six </w:t>
-      </w:r>
-      <w:r>
-        <w:rPr>
-          <w:lang w:val="en-GB"/>
-        </w:rPr>
-        <w:t>speech commands</w:t>
-      </w:r>
-      <w:r>
-        <w:rPr>
-          <w:lang w:val="en-GB"/>
-        </w:rPr>
-        <w:t xml:space="preserve">. Every </w:t>
-      </w:r>
-      <w:r>
-        <w:rPr>
-          <w:lang w:val="en-GB"/>
-        </w:rPr>
-        <w:t>command</w:t>
-      </w:r>
-      <w:r>
-        <w:rPr>
-          <w:lang w:val="en-GB"/>
-        </w:rPr>
-        <w:t xml:space="preserve"> stands for one dance move. You can </w:t>
-      </w:r>
-      <w:r>
-        <w:rPr>
-          <w:lang w:val="en-GB"/>
-        </w:rPr>
-        <w:t>read the vocal commands</w:t>
-      </w:r>
-      <w:r>
-        <w:rPr>
-          <w:lang w:val="en-GB"/>
-        </w:rPr>
-        <w:t xml:space="preserve"> and the names of their respective dance moves here:</w:t>
-      </w:r>
-    </w:p>
-    <w:p>
-      <w:pPr>
-        <w:pStyle w:val="NoSpacing"/>
-        <w:rPr>
-          <w:lang w:val="en-GB"/>
-        </w:rPr>
-      </w:pPr>
-      <w:r>
-        <w:rPr>
-          <w:lang w:val="en-GB"/>
-        </w:rPr>
-        <w:t>[</w:t>
-      </w:r>
-      <w:proofErr w:type="spellStart"/>
-      <w:r>
-        <w:rPr>
-          <w:lang w:val="en-GB"/>
-        </w:rPr>
-        <w:t>keyphrases</w:t>
-      </w:r>
-      <w:proofErr w:type="spellEnd"/>
-      <w:r>
-        <w:rPr>
-          <w:lang w:val="en-GB"/>
-        </w:rPr>
-        <w:t xml:space="preserve"> and their short name]</w:t>
-      </w:r>
-    </w:p>
-    <w:p>
-      <w:pPr>
-        <w:pStyle w:val="NoSpacing"/>
-        <w:rPr>
-          <w:lang w:val="en-GB"/>
-        </w:rPr>
-      </w:pPr>
-      <w:r>
-        <w:rPr>
-          <w:lang w:val="en-GB"/>
-        </w:rPr>
-        <w:lastRenderedPageBreak/>
-        <w:t>In every trial, the goal is to make the robot perform four dance moves. Four out of six dance moves will have a number under them. You should start with number 1 and end with number 4. So, the order of moves is: 1, 2, 3, 4. If you give the wrong command, the robot will perform the move, but your progress will not be reset.</w:t>
-      </w:r>
-    </w:p>
-    <w:p>
-      <w:pPr>
-        <w:pStyle w:val="NoSpacing"/>
-        <w:rPr>
-          <w:lang w:val="en-GB"/>
-        </w:rPr>
-      </w:pPr>
-      <w:r>
-        <w:rPr>
-          <w:lang w:val="en-GB"/>
-        </w:rPr>
-        <w:t xml:space="preserve">You can </w:t>
-      </w:r>
-      <w:r>
-        <w:rPr>
-          <w:lang w:val="en-GB"/>
-        </w:rPr>
-        <w:t>say</w:t>
-      </w:r>
-      <w:r>
-        <w:rPr>
-          <w:lang w:val="en-GB"/>
-        </w:rPr>
-        <w:t xml:space="preserve"> a command when the [</w:t>
-      </w:r>
-      <w:r>
-        <w:rPr>
-          <w:lang w:val="en-GB"/>
-        </w:rPr>
-        <w:t>ear</w:t>
-      </w:r>
-      <w:r>
-        <w:rPr>
-          <w:lang w:val="en-GB"/>
-        </w:rPr>
-        <w:t>] is on the right side of the screen. When there is no [</w:t>
-      </w:r>
-      <w:r>
-        <w:rPr>
-          <w:lang w:val="en-GB"/>
-        </w:rPr>
-        <w:t>ear</w:t>
-      </w:r>
-      <w:r>
-        <w:rPr>
-          <w:lang w:val="en-GB"/>
-        </w:rPr>
-        <w:t xml:space="preserve">], your </w:t>
-      </w:r>
-      <w:r>
-        <w:rPr>
-          <w:lang w:val="en-GB"/>
-        </w:rPr>
-        <w:t>voice is not listened to and any vocal commands you give will not be registered.</w:t>
-      </w:r>
-    </w:p>
-    <w:p>
-      <w:pPr>
-        <w:pStyle w:val="NoSpacing"/>
-        <w:rPr>
-          <w:lang w:val="en-GB"/>
-        </w:rPr>
-      </w:pPr>
-      <w:r>
-        <w:rPr>
-          <w:lang w:val="en-GB"/>
-        </w:rPr>
-        <w:t>First there are three test trials. These trials are not recorded.</w:t>
-      </w:r>
-    </w:p>
-    <w:p>
-      <w:pPr>
-        <w:pStyle w:val="NoSpacing"/>
-        <w:rPr>
-          <w:lang w:val="en-GB"/>
-        </w:rPr>
-      </w:pPr>
-      <w:r>
-        <w:rPr>
-          <w:lang w:val="en-GB"/>
-        </w:rPr>
-        <w:t>Press spacebar to proceed.</w:t>
-      </w:r>
-    </w:p>
-    <w:p>
-      <w:pPr>
-        <w:pStyle w:val="NoSpacing"/>
-        <w:rPr>
-          <w:lang w:val="en-GB"/>
-        </w:rPr>
-      </w:pPr>
-    </w:p>
-    <w:p>
-      <w:pPr>
-        <w:pStyle w:val="NoSpacing"/>
-        <w:rPr>
-          <w:lang w:val="en-GB"/>
-        </w:rPr>
-      </w:pPr>
-      <w:r>
-        <w:rPr>
-          <w:lang w:val="en-GB"/>
-        </w:rPr>
-        <w:t>Voice</w:t>
-      </w:r>
-      <w:r>
-        <w:rPr>
-          <w:lang w:val="en-GB"/>
-        </w:rPr>
-        <w:t>: practice</w:t>
-      </w:r>
-    </w:p>
-    <w:p>
-      <w:pPr>
-        <w:pStyle w:val="NoSpacing"/>
-        <w:rPr>
-          <w:lang w:val="en-GB"/>
-        </w:rPr>
-      </w:pPr>
-      <w:r>
-        <w:rPr>
-          <w:lang w:val="en-GB"/>
-        </w:rPr>
-        <w:t xml:space="preserve">In summary: </w:t>
-      </w:r>
-      <w:r>
-        <w:rPr>
-          <w:lang w:val="en-GB"/>
-        </w:rPr>
-        <w:t>say the commands</w:t>
-      </w:r>
-      <w:r>
-        <w:rPr>
-          <w:lang w:val="en-GB"/>
-        </w:rPr>
-        <w:t xml:space="preserve"> in the correct order, to make the robot dance. The order is indicated with numbers: 1, 2, 3, 4.</w:t>
-      </w:r>
-    </w:p>
-    <w:p>
-      <w:pPr>
-        <w:pStyle w:val="NoSpacing"/>
-        <w:rPr>
-          <w:lang w:val="en-GB"/>
-        </w:rPr>
-      </w:pPr>
-      <w:r>
-        <w:rPr>
-          <w:lang w:val="en-GB"/>
-        </w:rPr>
-        <w:t>Press spacebar to start the 3 practice trials.</w:t>
-      </w:r>
-    </w:p>
-    <w:p>
-      <w:pPr>
-        <w:pStyle w:val="NoSpacing"/>
-        <w:rPr>
-          <w:lang w:val="en-GB"/>
-        </w:rPr>
-      </w:pPr>
-    </w:p>
-    <w:p>
-      <w:pPr>
-        <w:pStyle w:val="NoSpacing"/>
-        <w:rPr>
-          <w:lang w:val="en-GB"/>
-        </w:rPr>
-      </w:pPr>
-      <w:r>
-        <w:rPr>
-          <w:lang w:val="en-GB"/>
-        </w:rPr>
-        <w:t>Voice</w:t>
-      </w:r>
-      <w:r>
-        <w:rPr>
-          <w:lang w:val="en-GB"/>
-        </w:rPr>
-        <w:t>: experiment</w:t>
-      </w:r>
-    </w:p>
-    <w:p>
-      <w:pPr>
-        <w:pStyle w:val="NoSpacing"/>
-        <w:rPr>
-          <w:lang w:val="en-GB"/>
-        </w:rPr>
-      </w:pPr>
-      <w:r>
-        <w:rPr>
-          <w:lang w:val="en-GB"/>
-        </w:rPr>
-        <w:t>Now the experimental trials start. They are the same as the practice trials.</w:t>
-      </w:r>
-    </w:p>
-    <w:p>
-      <w:pPr>
-        <w:pStyle w:val="NoSpacing"/>
-        <w:rPr>
-          <w:lang w:val="en-GB"/>
-        </w:rPr>
-      </w:pPr>
-      <w:r>
-        <w:rPr>
-          <w:lang w:val="en-GB"/>
-        </w:rPr>
-        <w:t xml:space="preserve">So, </w:t>
-      </w:r>
-      <w:r>
-        <w:rPr>
-          <w:lang w:val="en-GB"/>
-        </w:rPr>
-        <w:t>say the commands</w:t>
-      </w:r>
-      <w:r>
-        <w:rPr>
-          <w:lang w:val="en-GB"/>
-        </w:rPr>
-        <w:t xml:space="preserve"> in the correct order, to make the robot dance. The order is indicated with numbers: 1, 2, 3, 4.</w:t>
-      </w:r>
-    </w:p>
-    <w:p>
-      <w:pPr>
-        <w:pStyle w:val="NoSpacing"/>
-        <w:rPr>
-          <w:lang w:val="en-GB"/>
-        </w:rPr>
-      </w:pPr>
-      <w:r>
-        <w:rPr>
-          <w:lang w:val="en-GB"/>
-        </w:rPr>
-        <w:t>Press spacebar to start the 6 experimental trials.</w:t>
-      </w:r>
-    </w:p>
-    <w:p>
-      <w:pPr>
-        <w:pStyle w:val="NoSpacing"/>
-        <w:rPr>
-          <w:lang w:val="en-GB"/>
-        </w:rPr>
-      </w:pPr>
-    </w:p>
-    <w:p>
-      <w:pPr>
-        <w:pStyle w:val="NoSpacing"/>
-        <w:rPr>
-          <w:lang w:val="en-GB"/>
-        </w:rPr>
-      </w:pPr>
-      <w:r>
-        <w:rPr>
-          <w:lang w:val="en-GB"/>
-        </w:rPr>
-        <w:t>End of block 1</w:t>
-      </w:r>
-    </w:p>
-    <w:p>
-      <w:pPr>
-        <w:pStyle w:val="NoSpacing"/>
-        <w:rPr>
-          <w:lang w:val="en-GB"/>
-        </w:rPr>
-      </w:pPr>
-      <w:r>
-        <w:rPr>
-          <w:lang w:val="en-GB"/>
-        </w:rPr>
-        <w:t>Well done!</w:t>
-      </w:r>
-    </w:p>
-    <w:p>
-      <w:pPr>
-        <w:pStyle w:val="NoSpacing"/>
-        <w:rPr>
-          <w:lang w:val="en-GB"/>
-        </w:rPr>
-      </w:pPr>
-      <w:r>
-        <w:rPr>
-          <w:lang w:val="en-GB"/>
-        </w:rPr>
         <w:t>This was the practical part of the experiment. The last part is a questionnaire about your experience. Click [here] to fill it in.</w:t>
       </w:r>
+    </w:p>
+    <w:p>
+      <w:pPr>
+        <w:pStyle w:val="NoSpacing"/>
+        <w:rPr>
+          <w:lang w:val="en-GB"/>
+        </w:rPr>
+      </w:pPr>
     </w:p>
     <w:sectPr>
       <w:pgSz w:w="11906" w:h="16838"/>
@@ -1034,6 +934,7 @@
     <w:lsdException w:name="HTML Sample" w:semiHidden="1" w:unhideWhenUsed="1"/>
     <w:lsdException w:name="HTML Typewriter" w:semiHidden="1" w:unhideWhenUsed="1"/>
     <w:lsdException w:name="HTML Variable" w:semiHidden="1" w:unhideWhenUsed="1"/>
+    <w:lsdException w:name="Normal Table" w:semiHidden="1" w:unhideWhenUsed="1"/>
     <w:lsdException w:name="annotation subject" w:semiHidden="1" w:unhideWhenUsed="1"/>
     <w:lsdException w:name="No List" w:semiHidden="1" w:unhideWhenUsed="1"/>
     <w:lsdException w:name="Outline List 1" w:semiHidden="1" w:unhideWhenUsed="1"/>
@@ -1080,8 +981,10 @@
     <w:lsdException w:name="Table Subtle 2" w:semiHidden="1" w:unhideWhenUsed="1"/>
     <w:lsdException w:name="Table Web 1" w:semiHidden="1" w:unhideWhenUsed="1"/>
     <w:lsdException w:name="Table Web 2" w:semiHidden="1" w:unhideWhenUsed="1"/>
+    <w:lsdException w:name="Table Web 3" w:semiHidden="1" w:unhideWhenUsed="1"/>
     <w:lsdException w:name="Balloon Text" w:semiHidden="1" w:unhideWhenUsed="1"/>
     <w:lsdException w:name="Table Grid" w:uiPriority="39"/>
+    <w:lsdException w:name="Table Theme" w:semiHidden="1" w:unhideWhenUsed="1"/>
     <w:lsdException w:name="Placeholder Text" w:semiHidden="1"/>
     <w:lsdException w:name="No Spacing" w:uiPriority="1" w:qFormat="1"/>
     <w:lsdException w:name="Light Shading" w:uiPriority="60"/>
@@ -1376,6 +1279,23 @@
     <w:pPr>
       <w:spacing w:after="0" w:line="240" w:lineRule="auto"/>
     </w:pPr>
+  </w:style>
+  <w:style w:type="paragraph" w:styleId="NormalWeb">
+    <w:name w:val="Normal (Web)"/>
+    <w:basedOn w:val="Normal"/>
+    <w:uiPriority w:val="99"/>
+    <w:semiHidden/>
+    <w:unhideWhenUsed/>
+    <w:rsid w:val="00BE7D56"/>
+    <w:pPr>
+      <w:spacing w:before="100" w:beforeAutospacing="1" w:after="100" w:afterAutospacing="1" w:line="240" w:lineRule="auto"/>
+    </w:pPr>
+    <w:rPr>
+      <w:rFonts w:ascii="Times New Roman" w:eastAsia="Times New Roman" w:hAnsi="Times New Roman" w:cs="Times New Roman"/>
+      <w:sz w:val="24"/>
+      <w:szCs w:val="24"/>
+      <w:lang w:val="en-GB" w:eastAsia="en-GB"/>
+    </w:rPr>
   </w:style>
 </w:styles>
 </file>

</xml_diff>